<commit_message>
updates 2025 - 9 - 24
</commit_message>
<xml_diff>
--- a/docs/download/YES_Member_Handbook_Aug2021.docx
+++ b/docs/download/YES_Member_Handbook_Aug2021.docx
@@ -1,11 +1,11 @@
 
 <file path=word/document.xml><?xml version="1.0" encoding="utf-8"?>
-<w:document xmlns:mc="http://schemas.openxmlformats.org/markup-compatibility/2006" xmlns:o="urn:schemas-microsoft-com:office:office" xmlns:r="http://schemas.openxmlformats.org/officeDocument/2006/relationships" xmlns:m="http://schemas.openxmlformats.org/officeDocument/2006/math" xmlns:v="urn:schemas-microsoft-com:vml" xmlns:wp="http://schemas.openxmlformats.org/drawingml/2006/wordprocessingDrawing" xmlns:w10="urn:schemas-microsoft-com:office:word" xmlns:w="http://schemas.openxmlformats.org/wordprocessingml/2006/main" xmlns:wne="http://schemas.microsoft.com/office/word/2006/wordml" xmlns:sl="http://schemas.openxmlformats.org/schemaLibrary/2006/main" xmlns:a="http://schemas.openxmlformats.org/drawingml/2006/main" xmlns:pic="http://schemas.openxmlformats.org/drawingml/2006/picture" xmlns:c="http://schemas.openxmlformats.org/drawingml/2006/chart" xmlns:lc="http://schemas.openxmlformats.org/drawingml/2006/lockedCanvas" xmlns:dgm="http://schemas.openxmlformats.org/drawingml/2006/diagram" xmlns:wps="http://schemas.microsoft.com/office/word/2010/wordprocessingShape" xmlns:wpg="http://schemas.microsoft.com/office/word/2010/wordprocessingGroup" xmlns:w14="http://schemas.microsoft.com/office/word/2010/wordml" xmlns:w15="http://schemas.microsoft.com/office/word/2012/wordml">
+<w:document xmlns:mc="http://schemas.openxmlformats.org/markup-compatibility/2006" xmlns:o="urn:schemas-microsoft-com:office:office" xmlns:r="http://schemas.openxmlformats.org/officeDocument/2006/relationships" xmlns:m="http://schemas.openxmlformats.org/officeDocument/2006/math" xmlns:v="urn:schemas-microsoft-com:vml" xmlns:wp="http://schemas.openxmlformats.org/drawingml/2006/wordprocessingDrawing" xmlns:w10="urn:schemas-microsoft-com:office:word" xmlns:w="http://schemas.openxmlformats.org/wordprocessingml/2006/main" xmlns:wne="http://schemas.microsoft.com/office/word/2006/wordml" xmlns:sl="http://schemas.openxmlformats.org/schemaLibrary/2006/main" xmlns:a="http://schemas.openxmlformats.org/drawingml/2006/main" xmlns:pic="http://schemas.openxmlformats.org/drawingml/2006/picture" xmlns:c="http://schemas.openxmlformats.org/drawingml/2006/chart" xmlns:lc="http://schemas.openxmlformats.org/drawingml/2006/lockedCanvas" xmlns:dgm="http://schemas.openxmlformats.org/drawingml/2006/diagram" xmlns:wps="http://schemas.microsoft.com/office/word/2010/wordprocessingShape" xmlns:wpg="http://schemas.microsoft.com/office/word/2010/wordprocessingGroup" xmlns:w14="http://schemas.microsoft.com/office/word/2010/wordml" xmlns:w15="http://schemas.microsoft.com/office/word/2012/wordml" xmlns:w16="http://schemas.microsoft.com/office/word/2018/wordml" xmlns:w16cex="http://schemas.microsoft.com/office/word/2018/wordml/cex" xmlns:w16cid="http://schemas.microsoft.com/office/word/2016/wordml/cid" xmlns="http://schemas.microsoft.com/office/tasks/2019/documenttasks" xmlns:cr="http://schemas.microsoft.com/office/comments/2020/reactions">
   <w:body>
     <w:p>
       <w:pPr>
         <w:tabs>
-          <w:tab w:val="right" w:pos="10224"/>
+          <w:tab w:val="right" w:leader="none" w:pos="10224"/>
         </w:tabs>
         <w:jc w:val="right"/>
         <w:rPr>
@@ -22,7 +22,7 @@
     <w:p>
       <w:pPr>
         <w:tabs>
-          <w:tab w:val="right" w:pos="10224"/>
+          <w:tab w:val="right" w:leader="none" w:pos="10224"/>
         </w:tabs>
         <w:jc w:val="right"/>
         <w:rPr>
@@ -39,7 +39,7 @@
     <w:p>
       <w:pPr>
         <w:tabs>
-          <w:tab w:val="right" w:pos="10224"/>
+          <w:tab w:val="right" w:leader="none" w:pos="10224"/>
         </w:tabs>
         <w:jc w:val="right"/>
         <w:rPr>
@@ -56,7 +56,7 @@
     <w:p>
       <w:pPr>
         <w:tabs>
-          <w:tab w:val="right" w:pos="10224"/>
+          <w:tab w:val="right" w:leader="none" w:pos="10224"/>
         </w:tabs>
         <w:jc w:val="right"/>
         <w:rPr>
@@ -73,7 +73,7 @@
     <w:p>
       <w:pPr>
         <w:tabs>
-          <w:tab w:val="right" w:pos="10224"/>
+          <w:tab w:val="right" w:leader="none" w:pos="10224"/>
         </w:tabs>
         <w:jc w:val="right"/>
         <w:rPr>
@@ -90,7 +90,7 @@
     <w:p>
       <w:pPr>
         <w:tabs>
-          <w:tab w:val="right" w:pos="10224"/>
+          <w:tab w:val="right" w:leader="none" w:pos="10224"/>
         </w:tabs>
         <w:jc w:val="right"/>
         <w:rPr>
@@ -107,7 +107,7 @@
     <w:p>
       <w:pPr>
         <w:tabs>
-          <w:tab w:val="right" w:pos="10224"/>
+          <w:tab w:val="right" w:leader="none" w:pos="10224"/>
         </w:tabs>
         <w:jc w:val="right"/>
         <w:rPr>
@@ -124,7 +124,7 @@
     <w:p>
       <w:pPr>
         <w:tabs>
-          <w:tab w:val="right" w:pos="10224"/>
+          <w:tab w:val="right" w:leader="none" w:pos="10224"/>
         </w:tabs>
         <w:jc w:val="right"/>
         <w:rPr>
@@ -141,7 +141,7 @@
     <w:p>
       <w:pPr>
         <w:tabs>
-          <w:tab w:val="right" w:pos="10224"/>
+          <w:tab w:val="right" w:leader="none" w:pos="10224"/>
         </w:tabs>
         <w:jc w:val="right"/>
         <w:rPr>
@@ -158,7 +158,7 @@
     <w:p>
       <w:pPr>
         <w:tabs>
-          <w:tab w:val="right" w:pos="10224"/>
+          <w:tab w:val="right" w:leader="none" w:pos="10224"/>
         </w:tabs>
         <w:jc w:val="right"/>
         <w:rPr>
@@ -175,7 +175,7 @@
     <w:p>
       <w:pPr>
         <w:tabs>
-          <w:tab w:val="right" w:pos="10224"/>
+          <w:tab w:val="right" w:leader="none" w:pos="10224"/>
         </w:tabs>
         <w:jc w:val="right"/>
         <w:rPr>
@@ -192,7 +192,7 @@
     <w:p>
       <w:pPr>
         <w:tabs>
-          <w:tab w:val="right" w:pos="10224"/>
+          <w:tab w:val="right" w:leader="none" w:pos="10224"/>
         </w:tabs>
         <w:jc w:val="right"/>
         <w:rPr>
@@ -209,9 +209,9 @@
     <w:p>
       <w:pPr>
         <w:tabs>
-          <w:tab w:val="right" w:pos="4860"/>
-          <w:tab w:val="left" w:pos="5040"/>
-          <w:tab w:val="right" w:pos="10260"/>
+          <w:tab w:val="right" w:leader="none" w:pos="4860"/>
+          <w:tab w:val="left" w:leader="none" w:pos="5040"/>
+          <w:tab w:val="right" w:leader="none" w:pos="10260"/>
         </w:tabs>
         <w:spacing w:line="360" w:lineRule="auto"/>
         <w:jc w:val="center"/>
@@ -239,7 +239,7 @@
     <w:p>
       <w:pPr>
         <w:tabs>
-          <w:tab w:val="right" w:pos="10224"/>
+          <w:tab w:val="right" w:leader="none" w:pos="10224"/>
         </w:tabs>
         <w:jc w:val="center"/>
         <w:rPr>
@@ -256,7 +256,7 @@
     <w:p>
       <w:pPr>
         <w:tabs>
-          <w:tab w:val="right" w:pos="10224"/>
+          <w:tab w:val="right" w:leader="none" w:pos="10224"/>
         </w:tabs>
         <w:jc w:val="right"/>
         <w:rPr>
@@ -273,7 +273,7 @@
     <w:p>
       <w:pPr>
         <w:tabs>
-          <w:tab w:val="right" w:pos="10224"/>
+          <w:tab w:val="right" w:leader="none" w:pos="10224"/>
         </w:tabs>
         <w:jc w:val="right"/>
         <w:rPr>
@@ -290,7 +290,7 @@
     <w:p>
       <w:pPr>
         <w:tabs>
-          <w:tab w:val="right" w:pos="10224"/>
+          <w:tab w:val="right" w:leader="none" w:pos="10224"/>
         </w:tabs>
         <w:jc w:val="right"/>
         <w:rPr>
@@ -307,7 +307,7 @@
     <w:p>
       <w:pPr>
         <w:tabs>
-          <w:tab w:val="right" w:pos="10224"/>
+          <w:tab w:val="right" w:leader="none" w:pos="10224"/>
         </w:tabs>
         <w:jc w:val="right"/>
         <w:rPr>
@@ -324,7 +324,7 @@
     <w:p>
       <w:pPr>
         <w:tabs>
-          <w:tab w:val="right" w:pos="10224"/>
+          <w:tab w:val="right" w:leader="none" w:pos="10224"/>
         </w:tabs>
         <w:jc w:val="right"/>
         <w:rPr>
@@ -341,7 +341,7 @@
     <w:p>
       <w:pPr>
         <w:tabs>
-          <w:tab w:val="right" w:pos="10224"/>
+          <w:tab w:val="right" w:leader="none" w:pos="10224"/>
         </w:tabs>
         <w:jc w:val="right"/>
         <w:rPr>
@@ -358,7 +358,7 @@
     <w:p>
       <w:pPr>
         <w:tabs>
-          <w:tab w:val="right" w:pos="10224"/>
+          <w:tab w:val="right" w:leader="none" w:pos="10224"/>
         </w:tabs>
         <w:jc w:val="right"/>
         <w:rPr>
@@ -375,7 +375,7 @@
     <w:p>
       <w:pPr>
         <w:tabs>
-          <w:tab w:val="right" w:pos="10224"/>
+          <w:tab w:val="right" w:leader="none" w:pos="10224"/>
         </w:tabs>
         <w:jc w:val="right"/>
         <w:rPr>
@@ -392,7 +392,7 @@
     <w:p>
       <w:pPr>
         <w:tabs>
-          <w:tab w:val="right" w:pos="10224"/>
+          <w:tab w:val="right" w:leader="none" w:pos="10224"/>
         </w:tabs>
         <w:jc w:val="right"/>
         <w:rPr>
@@ -409,7 +409,7 @@
     <w:p>
       <w:pPr>
         <w:tabs>
-          <w:tab w:val="right" w:pos="10224"/>
+          <w:tab w:val="right" w:leader="none" w:pos="10224"/>
         </w:tabs>
         <w:jc w:val="right"/>
         <w:rPr>
@@ -426,7 +426,7 @@
     <w:p>
       <w:pPr>
         <w:tabs>
-          <w:tab w:val="right" w:pos="10224"/>
+          <w:tab w:val="right" w:leader="none" w:pos="10224"/>
         </w:tabs>
         <w:jc w:val="right"/>
         <w:rPr>
@@ -443,7 +443,7 @@
     <w:p>
       <w:pPr>
         <w:tabs>
-          <w:tab w:val="right" w:pos="10224"/>
+          <w:tab w:val="right" w:leader="none" w:pos="10224"/>
         </w:tabs>
         <w:jc w:val="right"/>
         <w:rPr>
@@ -460,7 +460,7 @@
     <w:p>
       <w:pPr>
         <w:tabs>
-          <w:tab w:val="right" w:pos="10224"/>
+          <w:tab w:val="right" w:leader="none" w:pos="10224"/>
         </w:tabs>
         <w:jc w:val="right"/>
         <w:rPr>
@@ -477,7 +477,7 @@
     <w:p>
       <w:pPr>
         <w:tabs>
-          <w:tab w:val="right" w:pos="10224"/>
+          <w:tab w:val="right" w:leader="none" w:pos="10224"/>
         </w:tabs>
         <w:jc w:val="right"/>
         <w:rPr>
@@ -494,7 +494,7 @@
     <w:p>
       <w:pPr>
         <w:tabs>
-          <w:tab w:val="right" w:pos="10224"/>
+          <w:tab w:val="right" w:leader="none" w:pos="10224"/>
         </w:tabs>
         <w:jc w:val="right"/>
         <w:rPr>
@@ -511,7 +511,7 @@
     <w:p>
       <w:pPr>
         <w:tabs>
-          <w:tab w:val="right" w:pos="10224"/>
+          <w:tab w:val="right" w:leader="none" w:pos="10224"/>
         </w:tabs>
         <w:jc w:val="right"/>
         <w:rPr>
@@ -525,13 +525,13 @@
           <w:szCs w:val="28"/>
           <w:rtl w:val="0"/>
         </w:rPr>
-        <w:t xml:space="preserve">P.O. Box 700697</w:t>
-      </w:r>
-    </w:p>
-    <w:p>
-      <w:pPr>
-        <w:tabs>
-          <w:tab w:val="right" w:pos="10224"/>
+        <w:t xml:space="preserve">PO Box 770308</w:t>
+      </w:r>
+    </w:p>
+    <w:p>
+      <w:pPr>
+        <w:tabs>
+          <w:tab w:val="right" w:leader="none" w:pos="10224"/>
         </w:tabs>
         <w:jc w:val="right"/>
         <w:rPr>
@@ -545,13 +545,13 @@
           <w:szCs w:val="28"/>
           <w:rtl w:val="0"/>
         </w:rPr>
-        <w:t xml:space="preserve">St. Cloud, FL  34770</w:t>
-      </w:r>
-    </w:p>
-    <w:p>
-      <w:pPr>
-        <w:tabs>
-          <w:tab w:val="right" w:pos="10224"/>
+        <w:t xml:space="preserve">Orlando Florida  32837</w:t>
+      </w:r>
+    </w:p>
+    <w:p>
+      <w:pPr>
+        <w:tabs>
+          <w:tab w:val="right" w:leader="none" w:pos="10224"/>
         </w:tabs>
         <w:jc w:val="right"/>
         <w:rPr/>
@@ -560,13 +560,13 @@
         <w:rPr>
           <w:rtl w:val="0"/>
         </w:rPr>
-        <w:t xml:space="preserve">407-867-9876</w:t>
-      </w:r>
-    </w:p>
-    <w:p>
-      <w:pPr>
-        <w:tabs>
-          <w:tab w:val="right" w:pos="10224"/>
+        <w:t xml:space="preserve">+13213379413</w:t>
+      </w:r>
+    </w:p>
+    <w:p>
+      <w:pPr>
+        <w:tabs>
+          <w:tab w:val="right" w:leader="none" w:pos="10224"/>
         </w:tabs>
         <w:jc w:val="right"/>
         <w:rPr/>
@@ -799,7 +799,7 @@
           <w:numId w:val="1"/>
         </w:numPr>
         <w:tabs>
-          <w:tab w:val="left" w:pos="720"/>
+          <w:tab w:val="left" w:leader="none" w:pos="720"/>
         </w:tabs>
         <w:spacing w:line="360" w:lineRule="auto"/>
         <w:ind w:left="720" w:hanging="360"/>
@@ -820,7 +820,7 @@
           <w:numId w:val="1"/>
         </w:numPr>
         <w:tabs>
-          <w:tab w:val="left" w:pos="720"/>
+          <w:tab w:val="left" w:leader="none" w:pos="720"/>
         </w:tabs>
         <w:spacing w:line="360" w:lineRule="auto"/>
         <w:ind w:left="720" w:hanging="360"/>
@@ -841,7 +841,7 @@
           <w:numId w:val="1"/>
         </w:numPr>
         <w:tabs>
-          <w:tab w:val="left" w:pos="720"/>
+          <w:tab w:val="left" w:leader="none" w:pos="720"/>
         </w:tabs>
         <w:spacing w:line="360" w:lineRule="auto"/>
         <w:ind w:left="720" w:hanging="360"/>
@@ -930,7 +930,7 @@
         <w:rPr>
           <w:rtl w:val="0"/>
         </w:rPr>
-        <w:t xml:space="preserve">Being a non-profit organization established in compliance with Section 501-C(3) of the Internal Revenue Code, Y.E.S. will charge an administrative fee for expenses not covered by non-designated receipts. Current administrative fee is five (5) percent.  Fees for direct deposit or credit card donations are additional.</w:t>
+        <w:t xml:space="preserve">Being a non-profit organization established in compliance with Section 501-C(3) of the Internal Revenue Code, Y.E.S. will charge an administrative fee for expenses not covered by non-designated receipts. Current administrative fee is ten (10) percent.  Fees for direct deposit or credit card donations are additional.</w:t>
       </w:r>
     </w:p>
     <w:p>
@@ -1155,7 +1155,7 @@
     <w:p>
       <w:pPr>
         <w:tabs>
-          <w:tab w:val="left" w:pos="2160"/>
+          <w:tab w:val="left" w:leader="none" w:pos="2160"/>
         </w:tabs>
         <w:rPr/>
       </w:pPr>
@@ -1170,7 +1170,7 @@
     <w:p>
       <w:pPr>
         <w:tabs>
-          <w:tab w:val="left" w:pos="2160"/>
+          <w:tab w:val="left" w:leader="none" w:pos="2160"/>
         </w:tabs>
         <w:spacing w:after="240" w:line="360" w:lineRule="auto"/>
         <w:ind w:left="2160" w:hanging="2160"/>
@@ -1285,7 +1285,7 @@
           <w:numId w:val="2"/>
         </w:numPr>
         <w:tabs>
-          <w:tab w:val="left" w:pos="1296"/>
+          <w:tab w:val="left" w:leader="none" w:pos="1296"/>
         </w:tabs>
         <w:spacing w:after="240" w:lineRule="auto"/>
         <w:ind w:left="1296" w:hanging="360"/>
@@ -1319,7 +1319,7 @@
           <w:numId w:val="2"/>
         </w:numPr>
         <w:tabs>
-          <w:tab w:val="left" w:pos="1296"/>
+          <w:tab w:val="left" w:leader="none" w:pos="1296"/>
         </w:tabs>
         <w:spacing w:after="240" w:lineRule="auto"/>
         <w:ind w:left="1296" w:hanging="360"/>
@@ -1353,7 +1353,7 @@
           <w:numId w:val="2"/>
         </w:numPr>
         <w:tabs>
-          <w:tab w:val="left" w:pos="1296"/>
+          <w:tab w:val="left" w:leader="none" w:pos="1296"/>
         </w:tabs>
         <w:spacing w:after="240" w:lineRule="auto"/>
         <w:ind w:left="1296" w:hanging="360"/>
@@ -1683,7 +1683,7 @@
         </w:pBdr>
         <w:shd w:fill="auto" w:val="clear"/>
         <w:tabs>
-          <w:tab w:val="left" w:pos="1440"/>
+          <w:tab w:val="left" w:leader="none" w:pos="1440"/>
         </w:tabs>
         <w:spacing w:after="0" w:before="0" w:line="240" w:lineRule="auto"/>
         <w:ind w:left="0" w:right="0" w:firstLine="0"/>
@@ -1753,6 +1753,16 @@
       <w:r>
         <w:rPr>
           <w:rFonts w:ascii="Calibri" w:cs="Calibri" w:eastAsia="Calibri" w:hAnsi="Calibri"/>
+          <w:i w:val="1"/>
+          <w:sz w:val="22"/>
+          <w:szCs w:val="22"/>
+          <w:rtl w:val="0"/>
+        </w:rPr>
+        <w:t xml:space="preserve">PO Box 770308</w:t>
+      </w:r>
+      <w:r>
+        <w:rPr>
+          <w:rFonts w:ascii="Calibri" w:cs="Calibri" w:eastAsia="Calibri" w:hAnsi="Calibri"/>
           <w:b w:val="0"/>
           <w:i w:val="1"/>
           <w:smallCaps w:val="0"/>
@@ -1765,7 +1775,22 @@
           <w:vertAlign w:val="baseline"/>
           <w:rtl w:val="0"/>
         </w:rPr>
-        <w:t xml:space="preserve">PO Box 700697, St. Cloud, FL 34770</w:t>
+        <w:t xml:space="preserve">, </w:t>
+      </w:r>
+      <w:r>
+        <w:rPr>
+          <w:rFonts w:ascii="Calibri" w:cs="Calibri" w:eastAsia="Calibri" w:hAnsi="Calibri"/>
+          <w:i w:val="1"/>
+          <w:sz w:val="22"/>
+          <w:szCs w:val="22"/>
+          <w:rtl w:val="0"/>
+        </w:rPr>
+        <w:t xml:space="preserve">Orlando Florida  32837</w:t>
+      </w:r>
+      <w:r>
+        <w:rPr>
+          <w:rtl w:val="0"/>
+        </w:rPr>
       </w:r>
     </w:p>
     <w:p>
@@ -1813,7 +1838,34 @@
           <w:vertAlign w:val="baseline"/>
           <w:rtl w:val="0"/>
         </w:rPr>
-        <w:t xml:space="preserve">Telephone: 407-498-5128 Website: www.yeservants.org</w:t>
+        <w:t xml:space="preserve">Telephone: </w:t>
+      </w:r>
+      <w:r>
+        <w:rPr>
+          <w:rFonts w:ascii="Calibri" w:cs="Calibri" w:eastAsia="Calibri" w:hAnsi="Calibri"/>
+          <w:i w:val="1"/>
+          <w:sz w:val="22"/>
+          <w:szCs w:val="22"/>
+          <w:rtl w:val="0"/>
+        </w:rPr>
+        <w:t xml:space="preserve">+13213379413</w:t>
+      </w:r>
+      <w:r>
+        <w:rPr>
+          <w:rFonts w:ascii="Calibri" w:cs="Calibri" w:eastAsia="Calibri" w:hAnsi="Calibri"/>
+          <w:b w:val="0"/>
+          <w:i w:val="1"/>
+          <w:smallCaps w:val="0"/>
+          <w:strike w:val="0"/>
+          <w:color w:val="000000"/>
+          <w:sz w:val="22"/>
+          <w:szCs w:val="22"/>
+          <w:u w:val="none"/>
+          <w:shd w:fill="auto" w:val="clear"/>
+          <w:vertAlign w:val="baseline"/>
+          <w:rtl w:val="0"/>
+        </w:rPr>
+        <w:t xml:space="preserve"> Website: www.yeservants.org</w:t>
       </w:r>
     </w:p>
     <w:p>
@@ -2309,7 +2361,7 @@
         </w:pBdr>
         <w:shd w:fill="auto" w:val="clear"/>
         <w:tabs>
-          <w:tab w:val="left" w:pos="450"/>
+          <w:tab w:val="left" w:leader="none" w:pos="450"/>
         </w:tabs>
         <w:spacing w:after="0" w:before="0" w:line="240" w:lineRule="auto"/>
         <w:ind w:left="0" w:right="0" w:firstLine="0"/>
@@ -2429,7 +2481,7 @@
         </w:pBdr>
         <w:shd w:fill="auto" w:val="clear"/>
         <w:tabs>
-          <w:tab w:val="left" w:pos="450"/>
+          <w:tab w:val="left" w:leader="none" w:pos="450"/>
         </w:tabs>
         <w:spacing w:after="0" w:before="0" w:line="240" w:lineRule="auto"/>
         <w:ind w:left="0" w:right="0" w:firstLine="0"/>
@@ -2746,7 +2798,7 @@
           <w:szCs w:val="22"/>
           <w:rtl w:val="0"/>
         </w:rPr>
-        <w:t xml:space="preserve">5</w:t>
+        <w:t xml:space="preserve">10</w:t>
       </w:r>
       <w:r>
         <w:rPr>
@@ -2980,7 +3032,7 @@
 </file>
 
 <file path=word/footer1.xml><?xml version="1.0" encoding="utf-8"?>
-<w:ftr xmlns:mc="http://schemas.openxmlformats.org/markup-compatibility/2006" xmlns:o="urn:schemas-microsoft-com:office:office" xmlns:r="http://schemas.openxmlformats.org/officeDocument/2006/relationships" xmlns:m="http://schemas.openxmlformats.org/officeDocument/2006/math" xmlns:v="urn:schemas-microsoft-com:vml" xmlns:wp="http://schemas.openxmlformats.org/drawingml/2006/wordprocessingDrawing" xmlns:w10="urn:schemas-microsoft-com:office:word" xmlns:w="http://schemas.openxmlformats.org/wordprocessingml/2006/main" xmlns:wne="http://schemas.microsoft.com/office/word/2006/wordml" xmlns:sl="http://schemas.openxmlformats.org/schemaLibrary/2006/main" xmlns:a="http://schemas.openxmlformats.org/drawingml/2006/main" xmlns:pic="http://schemas.openxmlformats.org/drawingml/2006/picture" xmlns:c="http://schemas.openxmlformats.org/drawingml/2006/chart" xmlns:lc="http://schemas.openxmlformats.org/drawingml/2006/lockedCanvas" xmlns:dgm="http://schemas.openxmlformats.org/drawingml/2006/diagram" xmlns:wps="http://schemas.microsoft.com/office/word/2010/wordprocessingShape" xmlns:wpg="http://schemas.microsoft.com/office/word/2010/wordprocessingGroup" xmlns:w14="http://schemas.microsoft.com/office/word/2010/wordml" xmlns:w15="http://schemas.microsoft.com/office/word/2012/wordml">
+<w:ftr xmlns:mc="http://schemas.openxmlformats.org/markup-compatibility/2006" xmlns:o="urn:schemas-microsoft-com:office:office" xmlns:r="http://schemas.openxmlformats.org/officeDocument/2006/relationships" xmlns:m="http://schemas.openxmlformats.org/officeDocument/2006/math" xmlns:v="urn:schemas-microsoft-com:vml" xmlns:wp="http://schemas.openxmlformats.org/drawingml/2006/wordprocessingDrawing" xmlns:w10="urn:schemas-microsoft-com:office:word" xmlns:w="http://schemas.openxmlformats.org/wordprocessingml/2006/main" xmlns:wne="http://schemas.microsoft.com/office/word/2006/wordml" xmlns:sl="http://schemas.openxmlformats.org/schemaLibrary/2006/main" xmlns:a="http://schemas.openxmlformats.org/drawingml/2006/main" xmlns:pic="http://schemas.openxmlformats.org/drawingml/2006/picture" xmlns:c="http://schemas.openxmlformats.org/drawingml/2006/chart" xmlns:lc="http://schemas.openxmlformats.org/drawingml/2006/lockedCanvas" xmlns:dgm="http://schemas.openxmlformats.org/drawingml/2006/diagram" xmlns:wps="http://schemas.microsoft.com/office/word/2010/wordprocessingShape" xmlns:wpg="http://schemas.microsoft.com/office/word/2010/wordprocessingGroup" xmlns:w14="http://schemas.microsoft.com/office/word/2010/wordml" xmlns:w15="http://schemas.microsoft.com/office/word/2012/wordml" xmlns:w16="http://schemas.microsoft.com/office/word/2018/wordml" xmlns:w16cex="http://schemas.microsoft.com/office/word/2018/wordml/cex" xmlns:w16cid="http://schemas.microsoft.com/office/word/2016/wordml/cid" xmlns="http://schemas.microsoft.com/office/tasks/2019/documenttasks" xmlns:cr="http://schemas.microsoft.com/office/comments/2020/reactions">
   <w:p>
     <w:pPr>
       <w:keepNext w:val="0"/>
@@ -2995,8 +3047,8 @@
       </w:pBdr>
       <w:shd w:fill="auto" w:val="clear"/>
       <w:tabs>
-        <w:tab w:val="center" w:pos="4680"/>
-        <w:tab w:val="right" w:pos="9360"/>
+        <w:tab w:val="center" w:leader="none" w:pos="4680"/>
+        <w:tab w:val="right" w:leader="none" w:pos="9360"/>
       </w:tabs>
       <w:spacing w:after="0" w:before="0" w:line="240" w:lineRule="auto"/>
       <w:ind w:left="0" w:right="0" w:firstLine="0"/>
@@ -3107,8 +3159,8 @@
       </w:pBdr>
       <w:shd w:fill="auto" w:val="clear"/>
       <w:tabs>
-        <w:tab w:val="center" w:pos="4680"/>
-        <w:tab w:val="right" w:pos="9360"/>
+        <w:tab w:val="center" w:leader="none" w:pos="4680"/>
+        <w:tab w:val="right" w:leader="none" w:pos="9360"/>
       </w:tabs>
       <w:spacing w:after="0" w:before="0" w:line="240" w:lineRule="auto"/>
       <w:ind w:left="0" w:right="0" w:firstLine="0"/>
@@ -3137,12 +3189,12 @@
 </file>
 
 <file path=word/header1.xml><?xml version="1.0" encoding="utf-8"?>
-<w:hdr xmlns:mc="http://schemas.openxmlformats.org/markup-compatibility/2006" xmlns:o="urn:schemas-microsoft-com:office:office" xmlns:r="http://schemas.openxmlformats.org/officeDocument/2006/relationships" xmlns:m="http://schemas.openxmlformats.org/officeDocument/2006/math" xmlns:v="urn:schemas-microsoft-com:vml" xmlns:wp="http://schemas.openxmlformats.org/drawingml/2006/wordprocessingDrawing" xmlns:w10="urn:schemas-microsoft-com:office:word" xmlns:w="http://schemas.openxmlformats.org/wordprocessingml/2006/main" xmlns:wne="http://schemas.microsoft.com/office/word/2006/wordml" xmlns:sl="http://schemas.openxmlformats.org/schemaLibrary/2006/main" xmlns:a="http://schemas.openxmlformats.org/drawingml/2006/main" xmlns:pic="http://schemas.openxmlformats.org/drawingml/2006/picture" xmlns:c="http://schemas.openxmlformats.org/drawingml/2006/chart" xmlns:lc="http://schemas.openxmlformats.org/drawingml/2006/lockedCanvas" xmlns:dgm="http://schemas.openxmlformats.org/drawingml/2006/diagram" xmlns:wps="http://schemas.microsoft.com/office/word/2010/wordprocessingShape" xmlns:wpg="http://schemas.microsoft.com/office/word/2010/wordprocessingGroup" xmlns:w14="http://schemas.microsoft.com/office/word/2010/wordml" xmlns:w15="http://schemas.microsoft.com/office/word/2012/wordml">
+<w:hdr xmlns:mc="http://schemas.openxmlformats.org/markup-compatibility/2006" xmlns:o="urn:schemas-microsoft-com:office:office" xmlns:r="http://schemas.openxmlformats.org/officeDocument/2006/relationships" xmlns:m="http://schemas.openxmlformats.org/officeDocument/2006/math" xmlns:v="urn:schemas-microsoft-com:vml" xmlns:wp="http://schemas.openxmlformats.org/drawingml/2006/wordprocessingDrawing" xmlns:w10="urn:schemas-microsoft-com:office:word" xmlns:w="http://schemas.openxmlformats.org/wordprocessingml/2006/main" xmlns:wne="http://schemas.microsoft.com/office/word/2006/wordml" xmlns:sl="http://schemas.openxmlformats.org/schemaLibrary/2006/main" xmlns:a="http://schemas.openxmlformats.org/drawingml/2006/main" xmlns:pic="http://schemas.openxmlformats.org/drawingml/2006/picture" xmlns:c="http://schemas.openxmlformats.org/drawingml/2006/chart" xmlns:lc="http://schemas.openxmlformats.org/drawingml/2006/lockedCanvas" xmlns:dgm="http://schemas.openxmlformats.org/drawingml/2006/diagram" xmlns:wps="http://schemas.microsoft.com/office/word/2010/wordprocessingShape" xmlns:wpg="http://schemas.microsoft.com/office/word/2010/wordprocessingGroup" xmlns:w14="http://schemas.microsoft.com/office/word/2010/wordml" xmlns:w15="http://schemas.microsoft.com/office/word/2012/wordml" xmlns:w16="http://schemas.microsoft.com/office/word/2018/wordml" xmlns:w16cex="http://schemas.microsoft.com/office/word/2018/wordml/cex" xmlns:w16cid="http://schemas.microsoft.com/office/word/2016/wordml/cid" xmlns="http://schemas.microsoft.com/office/tasks/2019/documenttasks" xmlns:cr="http://schemas.microsoft.com/office/comments/2020/reactions">
   <w:p>
     <w:pPr>
       <w:pStyle w:val="Subtitle"/>
       <w:tabs>
-        <w:tab w:val="left" w:pos="9360"/>
+        <w:tab w:val="left" w:leader="none" w:pos="9360"/>
       </w:tabs>
       <w:rPr>
         <w:b w:val="1"/>
@@ -3178,8 +3230,8 @@
       </w:pBdr>
       <w:shd w:fill="auto" w:val="clear"/>
       <w:tabs>
-        <w:tab w:val="center" w:pos="4680"/>
-        <w:tab w:val="right" w:pos="9360"/>
+        <w:tab w:val="center" w:leader="none" w:pos="4680"/>
+        <w:tab w:val="right" w:leader="none" w:pos="9360"/>
       </w:tabs>
       <w:spacing w:after="0" w:before="0" w:line="240" w:lineRule="auto"/>
       <w:ind w:left="0" w:right="0" w:firstLine="0"/>
@@ -3208,7 +3260,7 @@
 </file>
 
 <file path=word/numbering.xml><?xml version="1.0" encoding="utf-8"?>
-<w:numbering xmlns:mc="http://schemas.openxmlformats.org/markup-compatibility/2006" xmlns:o="urn:schemas-microsoft-com:office:office" xmlns:r="http://schemas.openxmlformats.org/officeDocument/2006/relationships" xmlns:m="http://schemas.openxmlformats.org/officeDocument/2006/math" xmlns:v="urn:schemas-microsoft-com:vml" xmlns:wp="http://schemas.openxmlformats.org/drawingml/2006/wordprocessingDrawing" xmlns:w10="urn:schemas-microsoft-com:office:word" xmlns:w="http://schemas.openxmlformats.org/wordprocessingml/2006/main" xmlns:wne="http://schemas.microsoft.com/office/word/2006/wordml" xmlns:sl="http://schemas.openxmlformats.org/schemaLibrary/2006/main" xmlns:a="http://schemas.openxmlformats.org/drawingml/2006/main" xmlns:pic="http://schemas.openxmlformats.org/drawingml/2006/picture" xmlns:c="http://schemas.openxmlformats.org/drawingml/2006/chart" xmlns:lc="http://schemas.openxmlformats.org/drawingml/2006/lockedCanvas" xmlns:dgm="http://schemas.openxmlformats.org/drawingml/2006/diagram" xmlns:wps="http://schemas.microsoft.com/office/word/2010/wordprocessingShape" xmlns:wpg="http://schemas.microsoft.com/office/word/2010/wordprocessingGroup" xmlns:w14="http://schemas.microsoft.com/office/word/2010/wordml" xmlns:w15="http://schemas.microsoft.com/office/word/2012/wordml">
+<w:numbering xmlns:mc="http://schemas.openxmlformats.org/markup-compatibility/2006" xmlns:o="urn:schemas-microsoft-com:office:office" xmlns:r="http://schemas.openxmlformats.org/officeDocument/2006/relationships" xmlns:m="http://schemas.openxmlformats.org/officeDocument/2006/math" xmlns:v="urn:schemas-microsoft-com:vml" xmlns:wp="http://schemas.openxmlformats.org/drawingml/2006/wordprocessingDrawing" xmlns:w10="urn:schemas-microsoft-com:office:word" xmlns:w="http://schemas.openxmlformats.org/wordprocessingml/2006/main" xmlns:wne="http://schemas.microsoft.com/office/word/2006/wordml" xmlns:sl="http://schemas.openxmlformats.org/schemaLibrary/2006/main" xmlns:a="http://schemas.openxmlformats.org/drawingml/2006/main" xmlns:pic="http://schemas.openxmlformats.org/drawingml/2006/picture" xmlns:c="http://schemas.openxmlformats.org/drawingml/2006/chart" xmlns:lc="http://schemas.openxmlformats.org/drawingml/2006/lockedCanvas" xmlns:dgm="http://schemas.openxmlformats.org/drawingml/2006/diagram" xmlns:wps="http://schemas.microsoft.com/office/word/2010/wordprocessingShape" xmlns:wpg="http://schemas.microsoft.com/office/word/2010/wordprocessingGroup" xmlns:w14="http://schemas.microsoft.com/office/word/2010/wordml" xmlns:w15="http://schemas.microsoft.com/office/word/2012/wordml" xmlns:w16="http://schemas.microsoft.com/office/word/2018/wordml" xmlns:w16cex="http://schemas.microsoft.com/office/word/2018/wordml/cex" xmlns:w16cid="http://schemas.microsoft.com/office/word/2016/wordml/cid" xmlns="http://schemas.microsoft.com/office/tasks/2019/documenttasks" xmlns:cr="http://schemas.microsoft.com/office/comments/2020/reactions">
   <w:abstractNum w:abstractNumId="1">
     <w:lvl w:ilvl="0">
       <w:start w:val="1"/>
@@ -3407,24 +3459,32 @@
 </file>
 
 <file path=word/styles.xml><?xml version="1.0" encoding="utf-8"?>
-<w:styles xmlns:mc="http://schemas.openxmlformats.org/markup-compatibility/2006" xmlns:o="urn:schemas-microsoft-com:office:office" xmlns:r="http://schemas.openxmlformats.org/officeDocument/2006/relationships" xmlns:m="http://schemas.openxmlformats.org/officeDocument/2006/math" xmlns:v="urn:schemas-microsoft-com:vml" xmlns:wp="http://schemas.openxmlformats.org/drawingml/2006/wordprocessingDrawing" xmlns:w10="urn:schemas-microsoft-com:office:word" xmlns:w="http://schemas.openxmlformats.org/wordprocessingml/2006/main" xmlns:wne="http://schemas.microsoft.com/office/word/2006/wordml" xmlns:sl="http://schemas.openxmlformats.org/schemaLibrary/2006/main" xmlns:a="http://schemas.openxmlformats.org/drawingml/2006/main" xmlns:pic="http://schemas.openxmlformats.org/drawingml/2006/picture" xmlns:c="http://schemas.openxmlformats.org/drawingml/2006/chart" xmlns:lc="http://schemas.openxmlformats.org/drawingml/2006/lockedCanvas" xmlns:dgm="http://schemas.openxmlformats.org/drawingml/2006/diagram" xmlns:wps="http://schemas.microsoft.com/office/word/2010/wordprocessingShape" xmlns:wpg="http://schemas.microsoft.com/office/word/2010/wordprocessingGroup" xmlns:w14="http://schemas.microsoft.com/office/word/2010/wordml" xmlns:w15="http://schemas.microsoft.com/office/word/2012/wordml">
+<w:styles xmlns:mc="http://schemas.openxmlformats.org/markup-compatibility/2006" xmlns:o="urn:schemas-microsoft-com:office:office" xmlns:r="http://schemas.openxmlformats.org/officeDocument/2006/relationships" xmlns:m="http://schemas.openxmlformats.org/officeDocument/2006/math" xmlns:v="urn:schemas-microsoft-com:vml" xmlns:wp="http://schemas.openxmlformats.org/drawingml/2006/wordprocessingDrawing" xmlns:w10="urn:schemas-microsoft-com:office:word" xmlns:w="http://schemas.openxmlformats.org/wordprocessingml/2006/main" xmlns:wne="http://schemas.microsoft.com/office/word/2006/wordml" xmlns:sl="http://schemas.openxmlformats.org/schemaLibrary/2006/main" xmlns:a="http://schemas.openxmlformats.org/drawingml/2006/main" xmlns:pic="http://schemas.openxmlformats.org/drawingml/2006/picture" xmlns:c="http://schemas.openxmlformats.org/drawingml/2006/chart" xmlns:lc="http://schemas.openxmlformats.org/drawingml/2006/lockedCanvas" xmlns:dgm="http://schemas.openxmlformats.org/drawingml/2006/diagram" xmlns:wps="http://schemas.microsoft.com/office/word/2010/wordprocessingShape" xmlns:wpg="http://schemas.microsoft.com/office/word/2010/wordprocessingGroup" xmlns:w14="http://schemas.microsoft.com/office/word/2010/wordml" xmlns:w15="http://schemas.microsoft.com/office/word/2012/wordml" xmlns:w16="http://schemas.microsoft.com/office/word/2018/wordml" xmlns:w16cex="http://schemas.microsoft.com/office/word/2018/wordml/cex" xmlns:w16cid="http://schemas.microsoft.com/office/word/2016/wordml/cid" xmlns="http://schemas.microsoft.com/office/tasks/2019/documenttasks" xmlns:cr="http://schemas.microsoft.com/office/comments/2020/reactions">
   <w:docDefaults>
     <w:rPrDefault>
       <w:rPr>
         <w:sz w:val="24"/>
         <w:szCs w:val="24"/>
-        <w:lang w:val="en-US"/>
+        <w:lang w:val="en"/>
       </w:rPr>
     </w:rPrDefault>
     <w:pPrDefault>
       <w:pPr/>
     </w:pPrDefault>
   </w:docDefaults>
+  <w:style w:type="table" w:styleId="TableNormal" w:default="1">
+    <w:name w:val="TableNormal"/>
+    <w:tblPr>
+      <w:tblCellMar>
+        <w:top w:w="100.0" w:type="dxa"/>
+        <w:left w:w="100.0" w:type="dxa"/>
+        <w:bottom w:w="100.0" w:type="dxa"/>
+        <w:right w:w="100.0" w:type="dxa"/>
+      </w:tblCellMar>
+    </w:tblPr>
+  </w:style>
   <w:style w:type="paragraph" w:styleId="Normal" w:default="1">
     <w:name w:val="normal"/>
-  </w:style>
-  <w:style w:type="table" w:styleId="TableNormal" w:default="1">
-    <w:name w:val="Table Normal"/>
   </w:style>
   <w:style w:type="paragraph" w:styleId="Heading1">
     <w:name w:val="heading 1"/>

</xml_diff>